<commit_message>
filled in details and fixed a few errors...
</commit_message>
<xml_diff>
--- a/Verse2-The-Land-lite.docx
+++ b/Verse2-The-Land-lite.docx
@@ -70,8 +70,17 @@
           <w:sz w:val="22"/>
           <w:szCs w:val="22"/>
         </w:rPr>
-        <w:t>When he awoke in the Kist Village with Lumiko hovering over him, he thought he might have died. He quickly checked his stats. Whew! He was still a Lord and a Tier 2 badass</w:t>
-      </w:r>
+        <w:t xml:space="preserve">When he awoke in the Kist Village with Lumiko hovering over him, he thought he might have died. He quickly checked his stats. Whew! He was still a Lord and a Tier 2 </w:t>
+      </w:r>
+      <w:proofErr w:type="gramStart"/>
+      <w:r>
+        <w:rPr>
+          <w:sz w:val="22"/>
+          <w:szCs w:val="22"/>
+        </w:rPr>
+        <w:t>badass</w:t>
+      </w:r>
+      <w:proofErr w:type="gramEnd"/>
       <w:r>
         <w:rPr>
           <w:sz w:val="22"/>
@@ -130,8 +139,9 @@
           <w:sz w:val="22"/>
           <w:szCs w:val="22"/>
         </w:rPr>
-        <w:t>You have been Cursed</w:t>
-      </w:r>
+        <w:t xml:space="preserve">You have </w:t>
+      </w:r>
+      <w:proofErr w:type="gramStart"/>
       <w:r>
         <w:rPr>
           <w:b/>
@@ -141,11 +151,10 @@
           <w:sz w:val="22"/>
           <w:szCs w:val="22"/>
         </w:rPr>
-        <w:t>.</w:t>
-      </w:r>
-    </w:p>
-    <w:p>
-      <w:pPr>
+        <w:t>been Cursed</w:t>
+      </w:r>
+      <w:proofErr w:type="gramEnd"/>
+      <w:r>
         <w:rPr>
           <w:b/>
           <w:bCs/>
@@ -154,8 +163,11 @@
           <w:sz w:val="22"/>
           <w:szCs w:val="22"/>
         </w:rPr>
-      </w:pPr>
-      <w:r>
+        <w:t>.</w:t>
+      </w:r>
+    </w:p>
+    <w:p>
+      <w:pPr>
         <w:rPr>
           <w:b/>
           <w:bCs/>
@@ -164,8 +176,7 @@
           <w:sz w:val="22"/>
           <w:szCs w:val="22"/>
         </w:rPr>
-        <w:t xml:space="preserve">Before you were able to kill the Lich Lord, he cursed you to eternal damnation. You will become a </w:t>
-      </w:r>
+      </w:pPr>
       <w:r>
         <w:rPr>
           <w:b/>
@@ -175,7 +186,7 @@
           <w:sz w:val="22"/>
           <w:szCs w:val="22"/>
         </w:rPr>
-        <w:t>Nothing</w:t>
+        <w:t xml:space="preserve">Before you were able to kill the Lich Lord, he cursed you to eternal damnation. You will become a </w:t>
       </w:r>
       <w:r>
         <w:rPr>
@@ -186,11 +197,9 @@
           <w:sz w:val="22"/>
           <w:szCs w:val="22"/>
         </w:rPr>
-        <w:t xml:space="preserve"> – unable to live and unable to die – you will be stuck for eternity helpless and feckless.</w:t>
-      </w:r>
-    </w:p>
-    <w:p>
-      <w:pPr>
+        <w:t>Nothing</w:t>
+      </w:r>
+      <w:r>
         <w:rPr>
           <w:b/>
           <w:bCs/>
@@ -199,8 +208,11 @@
           <w:sz w:val="22"/>
           <w:szCs w:val="22"/>
         </w:rPr>
-      </w:pPr>
-      <w:r>
+        <w:t xml:space="preserve"> – unable to live and unable to die – you will be stuck for eternity helpless and feckless.</w:t>
+      </w:r>
+    </w:p>
+    <w:p>
+      <w:pPr>
         <w:rPr>
           <w:b/>
           <w:bCs/>
@@ -209,11 +221,8 @@
           <w:sz w:val="22"/>
           <w:szCs w:val="22"/>
         </w:rPr>
-        <w:t>Update: You have delivered the final death to the Lich Lord, but this curse hangs over your head for 7 days regardless.</w:t>
-      </w:r>
-    </w:p>
-    <w:p>
-      <w:pPr>
+      </w:pPr>
+      <w:r>
         <w:rPr>
           <w:b/>
           <w:bCs/>
@@ -222,8 +231,11 @@
           <w:sz w:val="22"/>
           <w:szCs w:val="22"/>
         </w:rPr>
-      </w:pPr>
-      <w:r>
+        <w:t>Update: You have delivered the final death to the Lich Lord, but this curse hangs over your head for 7 days regardless.</w:t>
+      </w:r>
+    </w:p>
+    <w:p>
+      <w:pPr>
         <w:rPr>
           <w:b/>
           <w:bCs/>
@@ -232,8 +244,7 @@
           <w:sz w:val="22"/>
           <w:szCs w:val="22"/>
         </w:rPr>
-        <w:t xml:space="preserve">Time until curse expires: 2 days, 8 hours, 3 </w:t>
-      </w:r>
+      </w:pPr>
       <w:r>
         <w:rPr>
           <w:b/>
@@ -243,7 +254,7 @@
           <w:sz w:val="22"/>
           <w:szCs w:val="22"/>
         </w:rPr>
-        <w:t xml:space="preserve">minutes, </w:t>
+        <w:t xml:space="preserve">Time until curse expires: 2 days, 8 hours, 3 </w:t>
       </w:r>
       <w:r>
         <w:rPr>
@@ -254,6 +265,17 @@
           <w:sz w:val="22"/>
           <w:szCs w:val="22"/>
         </w:rPr>
+        <w:t xml:space="preserve">minutes, </w:t>
+      </w:r>
+      <w:r>
+        <w:rPr>
+          <w:b/>
+          <w:bCs/>
+          <w:i/>
+          <w:iCs/>
+          <w:sz w:val="22"/>
+          <w:szCs w:val="22"/>
+        </w:rPr>
         <w:t>8 seconds</w:t>
       </w:r>
     </w:p>
@@ -277,7 +299,23 @@
           <w:sz w:val="22"/>
           <w:szCs w:val="22"/>
         </w:rPr>
-        <w:t xml:space="preserve">Two days left… he could do it. He’d just have to survive for 2 more days and change. </w:t>
+        <w:t xml:space="preserve">Two days left… he could do it. </w:t>
+      </w:r>
+      <w:proofErr w:type="gramStart"/>
+      <w:r>
+        <w:rPr>
+          <w:sz w:val="22"/>
+          <w:szCs w:val="22"/>
+        </w:rPr>
+        <w:t>He’d</w:t>
+      </w:r>
+      <w:proofErr w:type="gramEnd"/>
+      <w:r>
+        <w:rPr>
+          <w:sz w:val="22"/>
+          <w:szCs w:val="22"/>
+        </w:rPr>
+        <w:t xml:space="preserve"> just have to survive for 2 more days and change. </w:t>
       </w:r>
     </w:p>
     <w:p>
@@ -424,8 +462,18 @@
           <w:color w:val="4472C4" w:themeColor="accent1"/>
           <w:sz w:val="24"/>
         </w:rPr>
-        <w:t>Strength: 29</w:t>
-      </w:r>
+        <w:t xml:space="preserve">Strength: </w:t>
+      </w:r>
+      <w:proofErr w:type="gramStart"/>
+      <w:r>
+        <w:rPr>
+          <w:rFonts w:ascii="Segoe UI" w:eastAsia="Times New Roman" w:hAnsi="Segoe UI" w:cs="Segoe UI"/>
+          <w:color w:val="4472C4" w:themeColor="accent1"/>
+          <w:sz w:val="24"/>
+        </w:rPr>
+        <w:t>29</w:t>
+      </w:r>
+      <w:proofErr w:type="gramEnd"/>
     </w:p>
     <w:p>
       <w:pPr>
@@ -442,8 +490,18 @@
           <w:color w:val="4472C4" w:themeColor="accent1"/>
           <w:sz w:val="24"/>
         </w:rPr>
-        <w:t>Agility: 24</w:t>
-      </w:r>
+        <w:t xml:space="preserve">Agility: </w:t>
+      </w:r>
+      <w:proofErr w:type="gramStart"/>
+      <w:r>
+        <w:rPr>
+          <w:rFonts w:ascii="Segoe UI" w:eastAsia="Times New Roman" w:hAnsi="Segoe UI" w:cs="Segoe UI"/>
+          <w:color w:val="4472C4" w:themeColor="accent1"/>
+          <w:sz w:val="24"/>
+        </w:rPr>
+        <w:t>24</w:t>
+      </w:r>
+      <w:proofErr w:type="gramEnd"/>
     </w:p>
     <w:p>
       <w:pPr>
@@ -460,8 +518,18 @@
           <w:color w:val="4472C4" w:themeColor="accent1"/>
           <w:sz w:val="24"/>
         </w:rPr>
-        <w:t>Dexterity: 34</w:t>
-      </w:r>
+        <w:t xml:space="preserve">Dexterity: </w:t>
+      </w:r>
+      <w:proofErr w:type="gramStart"/>
+      <w:r>
+        <w:rPr>
+          <w:rFonts w:ascii="Segoe UI" w:eastAsia="Times New Roman" w:hAnsi="Segoe UI" w:cs="Segoe UI"/>
+          <w:color w:val="4472C4" w:themeColor="accent1"/>
+          <w:sz w:val="24"/>
+        </w:rPr>
+        <w:t>34</w:t>
+      </w:r>
+      <w:proofErr w:type="gramEnd"/>
     </w:p>
     <w:p>
       <w:pPr>
@@ -478,8 +546,18 @@
           <w:color w:val="4472C4" w:themeColor="accent1"/>
           <w:sz w:val="24"/>
         </w:rPr>
-        <w:t>Constitution: 25</w:t>
-      </w:r>
+        <w:t xml:space="preserve">Constitution: </w:t>
+      </w:r>
+      <w:proofErr w:type="gramStart"/>
+      <w:r>
+        <w:rPr>
+          <w:rFonts w:ascii="Segoe UI" w:eastAsia="Times New Roman" w:hAnsi="Segoe UI" w:cs="Segoe UI"/>
+          <w:color w:val="4472C4" w:themeColor="accent1"/>
+          <w:sz w:val="24"/>
+        </w:rPr>
+        <w:t>25</w:t>
+      </w:r>
+      <w:proofErr w:type="gramEnd"/>
     </w:p>
     <w:p>
       <w:pPr>
@@ -496,8 +574,18 @@
           <w:color w:val="4472C4" w:themeColor="accent1"/>
           <w:sz w:val="24"/>
         </w:rPr>
-        <w:t>Endurance: 21</w:t>
-      </w:r>
+        <w:t xml:space="preserve">Endurance: </w:t>
+      </w:r>
+      <w:proofErr w:type="gramStart"/>
+      <w:r>
+        <w:rPr>
+          <w:rFonts w:ascii="Segoe UI" w:eastAsia="Times New Roman" w:hAnsi="Segoe UI" w:cs="Segoe UI"/>
+          <w:color w:val="4472C4" w:themeColor="accent1"/>
+          <w:sz w:val="24"/>
+        </w:rPr>
+        <w:t>21</w:t>
+      </w:r>
+      <w:proofErr w:type="gramEnd"/>
     </w:p>
     <w:p>
       <w:pPr>
@@ -514,8 +602,18 @@
           <w:color w:val="4472C4" w:themeColor="accent1"/>
           <w:sz w:val="24"/>
         </w:rPr>
-        <w:t>Intelligence: 37</w:t>
-      </w:r>
+        <w:t xml:space="preserve">Intelligence: </w:t>
+      </w:r>
+      <w:proofErr w:type="gramStart"/>
+      <w:r>
+        <w:rPr>
+          <w:rFonts w:ascii="Segoe UI" w:eastAsia="Times New Roman" w:hAnsi="Segoe UI" w:cs="Segoe UI"/>
+          <w:color w:val="4472C4" w:themeColor="accent1"/>
+          <w:sz w:val="24"/>
+        </w:rPr>
+        <w:t>37</w:t>
+      </w:r>
+      <w:proofErr w:type="gramEnd"/>
     </w:p>
     <w:p>
       <w:pPr>
@@ -532,8 +630,18 @@
           <w:color w:val="4472C4" w:themeColor="accent1"/>
           <w:sz w:val="24"/>
         </w:rPr>
-        <w:t>Wisdom: 21</w:t>
-      </w:r>
+        <w:t xml:space="preserve">Wisdom: </w:t>
+      </w:r>
+      <w:proofErr w:type="gramStart"/>
+      <w:r>
+        <w:rPr>
+          <w:rFonts w:ascii="Segoe UI" w:eastAsia="Times New Roman" w:hAnsi="Segoe UI" w:cs="Segoe UI"/>
+          <w:color w:val="4472C4" w:themeColor="accent1"/>
+          <w:sz w:val="24"/>
+        </w:rPr>
+        <w:t>21</w:t>
+      </w:r>
+      <w:proofErr w:type="gramEnd"/>
     </w:p>
     <w:p>
       <w:pPr>
@@ -550,8 +658,18 @@
           <w:color w:val="4472C4" w:themeColor="accent1"/>
           <w:sz w:val="24"/>
         </w:rPr>
-        <w:t>Charisma: 24</w:t>
-      </w:r>
+        <w:t xml:space="preserve">Charisma: </w:t>
+      </w:r>
+      <w:proofErr w:type="gramStart"/>
+      <w:r>
+        <w:rPr>
+          <w:rFonts w:ascii="Segoe UI" w:eastAsia="Times New Roman" w:hAnsi="Segoe UI" w:cs="Segoe UI"/>
+          <w:color w:val="4472C4" w:themeColor="accent1"/>
+          <w:sz w:val="24"/>
+        </w:rPr>
+        <w:t>24</w:t>
+      </w:r>
+      <w:proofErr w:type="gramEnd"/>
     </w:p>
     <w:p>
       <w:pPr>
@@ -568,8 +686,18 @@
           <w:color w:val="4472C4" w:themeColor="accent1"/>
           <w:sz w:val="24"/>
         </w:rPr>
-        <w:t>Luck: 15</w:t>
-      </w:r>
+        <w:t xml:space="preserve">Luck: </w:t>
+      </w:r>
+      <w:proofErr w:type="gramStart"/>
+      <w:r>
+        <w:rPr>
+          <w:rFonts w:ascii="Segoe UI" w:eastAsia="Times New Roman" w:hAnsi="Segoe UI" w:cs="Segoe UI"/>
+          <w:color w:val="4472C4" w:themeColor="accent1"/>
+          <w:sz w:val="24"/>
+        </w:rPr>
+        <w:t>15</w:t>
+      </w:r>
+      <w:proofErr w:type="gramEnd"/>
     </w:p>
     <w:p>
       <w:pPr>
@@ -1589,12 +1717,37 @@
           <w:szCs w:val="22"/>
         </w:rPr>
       </w:pPr>
-      <w:r>
-        <w:rPr>
-          <w:sz w:val="22"/>
-          <w:szCs w:val="22"/>
-        </w:rPr>
-        <w:t>He’d missed everything so much. He was elated to say the least.</w:t>
+      <w:proofErr w:type="gramStart"/>
+      <w:r>
+        <w:rPr>
+          <w:sz w:val="22"/>
+          <w:szCs w:val="22"/>
+        </w:rPr>
+        <w:t>He’d</w:t>
+      </w:r>
+      <w:proofErr w:type="gramEnd"/>
+      <w:r>
+        <w:rPr>
+          <w:sz w:val="22"/>
+          <w:szCs w:val="22"/>
+        </w:rPr>
+        <w:t xml:space="preserve"> missed everything so much. He </w:t>
+      </w:r>
+      <w:proofErr w:type="gramStart"/>
+      <w:r>
+        <w:rPr>
+          <w:sz w:val="22"/>
+          <w:szCs w:val="22"/>
+        </w:rPr>
+        <w:t>was elated</w:t>
+      </w:r>
+      <w:proofErr w:type="gramEnd"/>
+      <w:r>
+        <w:rPr>
+          <w:sz w:val="22"/>
+          <w:szCs w:val="22"/>
+        </w:rPr>
+        <w:t xml:space="preserve"> to say the least.</w:t>
       </w:r>
     </w:p>
     <w:p>
@@ -1640,7 +1793,23 @@
           <w:sz w:val="22"/>
           <w:szCs w:val="22"/>
         </w:rPr>
-        <w:t xml:space="preserve">He’d missed his fam. He’d missed his familiar, Zadana. </w:t>
+        <w:t xml:space="preserve">He’d missed his fam. </w:t>
+      </w:r>
+      <w:proofErr w:type="gramStart"/>
+      <w:r>
+        <w:rPr>
+          <w:sz w:val="22"/>
+          <w:szCs w:val="22"/>
+        </w:rPr>
+        <w:t>He’d</w:t>
+      </w:r>
+      <w:proofErr w:type="gramEnd"/>
+      <w:r>
+        <w:rPr>
+          <w:sz w:val="22"/>
+          <w:szCs w:val="22"/>
+        </w:rPr>
+        <w:t xml:space="preserve"> missed his familiar, Zadana. </w:t>
       </w:r>
     </w:p>
     <w:p>
@@ -2047,7 +2216,39 @@
           <w:sz w:val="22"/>
           <w:szCs w:val="22"/>
         </w:rPr>
-        <w:t>As expected Mama’s caravan of several hundred new refugees. Working with the Town Administrator, Fendy, they put the new professionals to work under the same conditions as the first villagers. Many of the refugees pledged allegiance as soon as were allowed, if only to be under the protection of the Kist Village. Others did so because they had already hear tales of this strange Lord in the forest that cared for his people like no other ruler.</w:t>
+        <w:t xml:space="preserve">As expected Mama’s caravan of several hundred new refugees. Working with the Town Administrator, </w:t>
+      </w:r>
+      <w:proofErr w:type="spellStart"/>
+      <w:r>
+        <w:rPr>
+          <w:sz w:val="22"/>
+          <w:szCs w:val="22"/>
+        </w:rPr>
+        <w:t>Fendy</w:t>
+      </w:r>
+      <w:proofErr w:type="spellEnd"/>
+      <w:r>
+        <w:rPr>
+          <w:sz w:val="22"/>
+          <w:szCs w:val="22"/>
+        </w:rPr>
+        <w:t xml:space="preserve">, they put the new professionals to work under the same conditions as the first villagers. Many of the refugees pledged allegiance as soon as were allowed, if only to be under the protection of the Kist Village. Others did so because they had already </w:t>
+      </w:r>
+      <w:proofErr w:type="gramStart"/>
+      <w:r>
+        <w:rPr>
+          <w:sz w:val="22"/>
+          <w:szCs w:val="22"/>
+        </w:rPr>
+        <w:t>hear</w:t>
+      </w:r>
+      <w:proofErr w:type="gramEnd"/>
+      <w:r>
+        <w:rPr>
+          <w:sz w:val="22"/>
+          <w:szCs w:val="22"/>
+        </w:rPr>
+        <w:t xml:space="preserve"> tales of this strange Lord in the forest that cared for his people like no other ruler.</w:t>
       </w:r>
     </w:p>
     <w:p>
@@ -2343,7 +2544,23 @@
           <w:sz w:val="22"/>
           <w:szCs w:val="22"/>
         </w:rPr>
-        <w:t>It was a pretty good plan</w:t>
+        <w:t xml:space="preserve">It was </w:t>
+      </w:r>
+      <w:proofErr w:type="gramStart"/>
+      <w:r>
+        <w:rPr>
+          <w:sz w:val="22"/>
+          <w:szCs w:val="22"/>
+        </w:rPr>
+        <w:t>a pretty good</w:t>
+      </w:r>
+      <w:proofErr w:type="gramEnd"/>
+      <w:r>
+        <w:rPr>
+          <w:sz w:val="22"/>
+          <w:szCs w:val="22"/>
+        </w:rPr>
+        <w:t xml:space="preserve"> plan</w:t>
       </w:r>
       <w:r>
         <w:rPr>
@@ -2459,6 +2676,7 @@
         </w:rPr>
         <w:t xml:space="preserve">, </w:t>
       </w:r>
+      <w:proofErr w:type="spellStart"/>
       <w:r>
         <w:rPr>
           <w:sz w:val="22"/>
@@ -2473,6 +2691,7 @@
         </w:rPr>
         <w:t>eslie</w:t>
       </w:r>
+      <w:proofErr w:type="spellEnd"/>
       <w:r>
         <w:rPr>
           <w:sz w:val="22"/>
@@ -2592,7 +2811,23 @@
           <w:sz w:val="22"/>
           <w:szCs w:val="22"/>
         </w:rPr>
-        <w:t>The Full Service Tavern, dubbed the Fiddling Rooster, Market, Crafting Hall, Library</w:t>
+        <w:t xml:space="preserve">The </w:t>
+      </w:r>
+      <w:proofErr w:type="gramStart"/>
+      <w:r>
+        <w:rPr>
+          <w:sz w:val="22"/>
+          <w:szCs w:val="22"/>
+        </w:rPr>
+        <w:t>Full Service</w:t>
+      </w:r>
+      <w:proofErr w:type="gramEnd"/>
+      <w:r>
+        <w:rPr>
+          <w:sz w:val="22"/>
+          <w:szCs w:val="22"/>
+        </w:rPr>
+        <w:t xml:space="preserve"> Tavern, dubbed the Fiddling Rooster, Market, Crafting Hall, Library</w:t>
       </w:r>
       <w:r>
         <w:rPr>
@@ -2694,8 +2929,17 @@
           <w:sz w:val="22"/>
           <w:szCs w:val="22"/>
         </w:rPr>
-        <w:t>would be completed</w:t>
-      </w:r>
+        <w:t xml:space="preserve">would </w:t>
+      </w:r>
+      <w:proofErr w:type="gramStart"/>
+      <w:r>
+        <w:rPr>
+          <w:sz w:val="22"/>
+          <w:szCs w:val="22"/>
+        </w:rPr>
+        <w:t>be completed</w:t>
+      </w:r>
+      <w:proofErr w:type="gramEnd"/>
       <w:r>
         <w:rPr>
           <w:sz w:val="22"/>
@@ -2773,7 +3017,23 @@
           <w:sz w:val="22"/>
           <w:szCs w:val="22"/>
         </w:rPr>
-        <w:t>The real shocker to all except maybe the Scholars will be the elevated building once it aligns with the Dark l</w:t>
+        <w:t xml:space="preserve">The real shocker to all except </w:t>
+      </w:r>
+      <w:proofErr w:type="gramStart"/>
+      <w:r>
+        <w:rPr>
+          <w:sz w:val="22"/>
+          <w:szCs w:val="22"/>
+        </w:rPr>
+        <w:t>maybe the</w:t>
+      </w:r>
+      <w:proofErr w:type="gramEnd"/>
+      <w:r>
+        <w:rPr>
+          <w:sz w:val="22"/>
+          <w:szCs w:val="22"/>
+        </w:rPr>
+        <w:t xml:space="preserve"> Scholars will be the elevated building once it aligns with the Dark l</w:t>
       </w:r>
       <w:r>
         <w:rPr>
@@ -2884,7 +3144,23 @@
           <w:sz w:val="22"/>
           <w:szCs w:val="22"/>
         </w:rPr>
-        <w:t>After these quick inspections, he could get on with upgrading the village. It was time to give birth to a Kobold Emperor, arrange a marriage between Alora and the baby Emperor (to be commenced in 50 years hence), invite a god to ensure the Kobold societal stability, and LEVEL THIS BITCH UP!!! And so, they began…</w:t>
+        <w:t xml:space="preserve">After these quick inspections, he could get on with upgrading the village. It was time to give birth to a Kobold Emperor, arrange a marriage between </w:t>
+      </w:r>
+      <w:proofErr w:type="spellStart"/>
+      <w:r>
+        <w:rPr>
+          <w:sz w:val="22"/>
+          <w:szCs w:val="22"/>
+        </w:rPr>
+        <w:t>Alora</w:t>
+      </w:r>
+      <w:proofErr w:type="spellEnd"/>
+      <w:r>
+        <w:rPr>
+          <w:sz w:val="22"/>
+          <w:szCs w:val="22"/>
+        </w:rPr>
+        <w:t xml:space="preserve"> and the baby Emperor (to be commenced in 50 years hence), invite a god to ensure the Kobold societal stability, and LEVEL THIS BITCH UP!!! And so, they began…</w:t>
       </w:r>
     </w:p>
     <w:p>
@@ -2985,6 +3261,7 @@
           <w:szCs w:val="22"/>
         </w:rPr>
       </w:pPr>
+      <w:proofErr w:type="gramStart"/>
       <w:r>
         <w:rPr>
           <w:b/>
@@ -2992,7 +3269,7 @@
           <w:sz w:val="22"/>
           <w:szCs w:val="22"/>
         </w:rPr>
-        <w:t xml:space="preserve">Presently, almost </w:t>
+        <w:t>Nearly</w:t>
       </w:r>
       <w:r>
         <w:rPr>
@@ -3001,7 +3278,26 @@
           <w:sz w:val="22"/>
           <w:szCs w:val="22"/>
         </w:rPr>
-        <w:t>3 Days Ago…</w:t>
+        <w:t xml:space="preserve"> </w:t>
+      </w:r>
+      <w:r>
+        <w:rPr>
+          <w:b/>
+          <w:bCs/>
+          <w:sz w:val="22"/>
+          <w:szCs w:val="22"/>
+        </w:rPr>
+        <w:t>3</w:t>
+      </w:r>
+      <w:proofErr w:type="gramEnd"/>
+      <w:r>
+        <w:rPr>
+          <w:b/>
+          <w:bCs/>
+          <w:sz w:val="22"/>
+          <w:szCs w:val="22"/>
+        </w:rPr>
+        <w:t xml:space="preserve"> Days Ago…</w:t>
       </w:r>
     </w:p>
     <w:p>
@@ -3060,7 +3356,53 @@
           <w:sz w:val="22"/>
           <w:szCs w:val="22"/>
         </w:rPr>
-        <w:t xml:space="preserve"> and squelches of battle death in the background; grim and salty. His blood was roiling and barely holding back; his urge to kill more was powerful. As he glared about the cavern and before anyone could say another word, a sound that had not yet been heard in the Land. A prompt minimized.</w:t>
+        <w:t xml:space="preserve"> and squelches of battle death in the background; grim and salty. His blood was roiling and barely holding back; his urge to kill more was powerful. As he glared about the cavern and before anyone could say another word, a sound that had not yet been heard in the Land.</w:t>
+      </w:r>
+      <w:r>
+        <w:rPr>
+          <w:sz w:val="22"/>
+          <w:szCs w:val="22"/>
+        </w:rPr>
+        <w:t xml:space="preserve"> It echoed and broke the tense silence of the death scene.</w:t>
+      </w:r>
+    </w:p>
+    <w:p>
+      <w:pPr>
+        <w:rPr>
+          <w:sz w:val="22"/>
+          <w:szCs w:val="22"/>
+        </w:rPr>
+      </w:pPr>
+    </w:p>
+    <w:p>
+      <w:pPr>
+        <w:rPr>
+          <w:sz w:val="22"/>
+          <w:szCs w:val="22"/>
+        </w:rPr>
+      </w:pPr>
+      <w:r>
+        <w:rPr>
+          <w:sz w:val="22"/>
+          <w:szCs w:val="22"/>
+        </w:rPr>
+        <w:t xml:space="preserve">This awful noise, it tickled a vague memory that </w:t>
+      </w:r>
+      <w:proofErr w:type="gramStart"/>
+      <w:r>
+        <w:rPr>
+          <w:sz w:val="22"/>
+          <w:szCs w:val="22"/>
+        </w:rPr>
+        <w:t>wasn’t</w:t>
+      </w:r>
+      <w:proofErr w:type="gramEnd"/>
+      <w:r>
+        <w:rPr>
+          <w:sz w:val="22"/>
+          <w:szCs w:val="22"/>
+        </w:rPr>
+        <w:t xml:space="preserve"> wholly unpleasant …</w:t>
       </w:r>
     </w:p>
     <w:p>
@@ -3174,7 +3516,23 @@
           <w:sz w:val="22"/>
           <w:szCs w:val="22"/>
         </w:rPr>
-        <w:t>The voice started as one and each sentence was a different voice. I thought one sounded like Bootsy Collins…. It was fucking odd.</w:t>
+        <w:t xml:space="preserve">The voice started as one and each sentence was a different voice. I thought one sounded like Bootsy Collins…. It was </w:t>
+      </w:r>
+      <w:proofErr w:type="gramStart"/>
+      <w:r>
+        <w:rPr>
+          <w:sz w:val="22"/>
+          <w:szCs w:val="22"/>
+        </w:rPr>
+        <w:t>fucking odd</w:t>
+      </w:r>
+      <w:proofErr w:type="gramEnd"/>
+      <w:r>
+        <w:rPr>
+          <w:sz w:val="22"/>
+          <w:szCs w:val="22"/>
+        </w:rPr>
+        <w:t>.</w:t>
       </w:r>
     </w:p>
     <w:p>
@@ -3229,6 +3587,7 @@
         </w:rPr>
         <w:t xml:space="preserve">Sloth grunted to </w:t>
       </w:r>
+      <w:proofErr w:type="spellStart"/>
       <w:r>
         <w:rPr>
           <w:sz w:val="22"/>
@@ -3241,7 +3600,15 @@
           <w:sz w:val="22"/>
           <w:szCs w:val="22"/>
         </w:rPr>
-        <w:t xml:space="preserve">’s left and a man came out of a hidden passage in the shadows. </w:t>
+        <w:t>’s</w:t>
+      </w:r>
+      <w:proofErr w:type="spellEnd"/>
+      <w:r>
+        <w:rPr>
+          <w:sz w:val="22"/>
+          <w:szCs w:val="22"/>
+        </w:rPr>
+        <w:t xml:space="preserve"> left and a man came out of a hidden passage in the shadows. </w:t>
       </w:r>
     </w:p>
     <w:p>
@@ -3310,7 +3677,39 @@
           <w:sz w:val="22"/>
           <w:szCs w:val="22"/>
         </w:rPr>
-        <w:t>“Ddd Dddd Drop the beat!”</w:t>
+        <w:t>“</w:t>
+      </w:r>
+      <w:proofErr w:type="spellStart"/>
+      <w:r>
+        <w:rPr>
+          <w:sz w:val="22"/>
+          <w:szCs w:val="22"/>
+        </w:rPr>
+        <w:t>Ddd</w:t>
+      </w:r>
+      <w:proofErr w:type="spellEnd"/>
+      <w:r>
+        <w:rPr>
+          <w:sz w:val="22"/>
+          <w:szCs w:val="22"/>
+        </w:rPr>
+        <w:t xml:space="preserve"> </w:t>
+      </w:r>
+      <w:proofErr w:type="spellStart"/>
+      <w:r>
+        <w:rPr>
+          <w:sz w:val="22"/>
+          <w:szCs w:val="22"/>
+        </w:rPr>
+        <w:t>Dddd</w:t>
+      </w:r>
+      <w:proofErr w:type="spellEnd"/>
+      <w:r>
+        <w:rPr>
+          <w:sz w:val="22"/>
+          <w:szCs w:val="22"/>
+        </w:rPr>
+        <w:t xml:space="preserve"> Drop the beat!”</w:t>
       </w:r>
     </w:p>
     <w:p>
@@ -3372,6 +3771,7 @@
         </w:rPr>
         <w:t xml:space="preserve">What the fuck is going on!! </w:t>
       </w:r>
+      <w:proofErr w:type="spellStart"/>
       <w:r>
         <w:rPr>
           <w:sz w:val="22"/>
@@ -3384,7 +3784,31 @@
           <w:sz w:val="22"/>
           <w:szCs w:val="22"/>
         </w:rPr>
-        <w:t>’s head was on a swivel looking for the source. All the while looking at the man that was creeping closer. He stopped about 15 feet away and smiled. His teeth shone in the firelight.</w:t>
+        <w:t>’s</w:t>
+      </w:r>
+      <w:proofErr w:type="spellEnd"/>
+      <w:r>
+        <w:rPr>
+          <w:sz w:val="22"/>
+          <w:szCs w:val="22"/>
+        </w:rPr>
+        <w:t xml:space="preserve"> head was on a swivel looking for the source. All the while looking at the man that was creeping closer. He stopped about </w:t>
+      </w:r>
+      <w:proofErr w:type="gramStart"/>
+      <w:r>
+        <w:rPr>
+          <w:sz w:val="22"/>
+          <w:szCs w:val="22"/>
+        </w:rPr>
+        <w:t>15</w:t>
+      </w:r>
+      <w:proofErr w:type="gramEnd"/>
+      <w:r>
+        <w:rPr>
+          <w:sz w:val="22"/>
+          <w:szCs w:val="22"/>
+        </w:rPr>
+        <w:t xml:space="preserve"> feet away and smiled. His teeth shone in the firelight.</w:t>
       </w:r>
     </w:p>
     <w:p>
@@ -3527,7 +3951,375 @@
           <w:sz w:val="22"/>
           <w:szCs w:val="22"/>
         </w:rPr>
+        <w:t>Zoctor</w:t>
+      </w:r>
+      <w:r>
+        <w:rPr>
+          <w:sz w:val="22"/>
+          <w:szCs w:val="22"/>
+        </w:rPr>
+        <w:t xml:space="preserve"> looked at the man and the “feel of chaos” sang in his body. A ping rang out and a quick prompt told him what he needed to know.</w:t>
+      </w:r>
+    </w:p>
+    <w:p>
+      <w:pPr>
+        <w:rPr>
+          <w:sz w:val="22"/>
+          <w:szCs w:val="22"/>
+        </w:rPr>
+      </w:pPr>
+    </w:p>
+    <w:p>
+      <w:pPr>
+        <w:rPr>
+          <w:sz w:val="22"/>
+          <w:szCs w:val="22"/>
+        </w:rPr>
+      </w:pPr>
+      <w:r>
+        <w:rPr>
+          <w:sz w:val="22"/>
+          <w:szCs w:val="22"/>
+        </w:rPr>
+        <w:t>This Zev was a Chaos seed and had only 3 lives left.</w:t>
+      </w:r>
+    </w:p>
+    <w:p>
+      <w:pPr>
+        <w:rPr>
+          <w:sz w:val="22"/>
+          <w:szCs w:val="22"/>
+        </w:rPr>
+      </w:pPr>
+    </w:p>
+    <w:p>
+      <w:pPr>
+        <w:rPr>
+          <w:sz w:val="22"/>
+          <w:szCs w:val="22"/>
+        </w:rPr>
+      </w:pPr>
+      <w:r>
+        <w:rPr>
+          <w:sz w:val="22"/>
+          <w:szCs w:val="22"/>
+        </w:rPr>
+        <w:t xml:space="preserve">So, this was the chaos that he sensed? Or was it… </w:t>
+      </w:r>
+    </w:p>
+    <w:p>
+      <w:pPr>
+        <w:rPr>
+          <w:sz w:val="22"/>
+          <w:szCs w:val="22"/>
+        </w:rPr>
+      </w:pPr>
+    </w:p>
+    <w:p>
+      <w:pPr>
+        <w:rPr>
+          <w:sz w:val="22"/>
+          <w:szCs w:val="22"/>
+        </w:rPr>
+      </w:pPr>
+      <w:r>
+        <w:rPr>
+          <w:sz w:val="22"/>
+          <w:szCs w:val="22"/>
+        </w:rPr>
+        <w:t xml:space="preserve">“Zev, I appreciate the candor. </w:t>
+      </w:r>
+      <w:proofErr w:type="gramStart"/>
+      <w:r>
+        <w:rPr>
+          <w:sz w:val="22"/>
+          <w:szCs w:val="22"/>
+        </w:rPr>
+        <w:t>I’ve</w:t>
+      </w:r>
+      <w:proofErr w:type="gramEnd"/>
+      <w:r>
+        <w:rPr>
+          <w:sz w:val="22"/>
+          <w:szCs w:val="22"/>
+        </w:rPr>
+        <w:t xml:space="preserve"> had trouble with our kind in the past.”, </w:t>
+      </w:r>
+      <w:proofErr w:type="spellStart"/>
+      <w:r>
+        <w:rPr>
+          <w:sz w:val="22"/>
+          <w:szCs w:val="22"/>
+        </w:rPr>
+        <w:t>Zoctor</w:t>
+      </w:r>
+      <w:r>
+        <w:rPr>
+          <w:sz w:val="22"/>
+          <w:szCs w:val="22"/>
+        </w:rPr>
+        <w:t>’s</w:t>
+      </w:r>
+      <w:proofErr w:type="spellEnd"/>
+      <w:r>
+        <w:rPr>
+          <w:sz w:val="22"/>
+          <w:szCs w:val="22"/>
+        </w:rPr>
+        <w:t xml:space="preserve"> grim disgust was evident.</w:t>
+      </w:r>
+    </w:p>
+    <w:p>
+      <w:pPr>
+        <w:rPr>
+          <w:sz w:val="22"/>
+          <w:szCs w:val="22"/>
+        </w:rPr>
+      </w:pPr>
+    </w:p>
+    <w:p>
+      <w:pPr>
+        <w:rPr>
+          <w:sz w:val="22"/>
+          <w:szCs w:val="22"/>
+        </w:rPr>
+      </w:pPr>
+      <w:r>
+        <w:rPr>
+          <w:sz w:val="22"/>
+          <w:szCs w:val="22"/>
+        </w:rPr>
+        <w:t>“I know what you mean. I’ve already died 32 times in the last 8 years. Most of those times were at the hands of others like us.”, Zev said in a calm and unassuming manner.</w:t>
+      </w:r>
+    </w:p>
+    <w:p>
+      <w:pPr>
+        <w:rPr>
+          <w:sz w:val="22"/>
+          <w:szCs w:val="22"/>
+        </w:rPr>
+      </w:pPr>
+    </w:p>
+    <w:p>
+      <w:pPr>
+        <w:rPr>
+          <w:sz w:val="22"/>
+          <w:szCs w:val="22"/>
+        </w:rPr>
+      </w:pPr>
+      <w:r>
+        <w:rPr>
+          <w:sz w:val="22"/>
+          <w:szCs w:val="22"/>
+        </w:rPr>
+        <w:t>“You’ve been here 8 years? What year was it when you left Earth?</w:t>
+      </w:r>
+      <w:proofErr w:type="gramStart"/>
+      <w:r>
+        <w:rPr>
+          <w:sz w:val="22"/>
+          <w:szCs w:val="22"/>
+        </w:rPr>
+        <w:t>”,</w:t>
+      </w:r>
+      <w:proofErr w:type="gramEnd"/>
+      <w:r>
+        <w:rPr>
+          <w:sz w:val="22"/>
+          <w:szCs w:val="22"/>
+        </w:rPr>
+        <w:t xml:space="preserve"> </w:t>
+      </w:r>
+      <w:proofErr w:type="spellStart"/>
+      <w:r>
+        <w:rPr>
+          <w:sz w:val="22"/>
+          <w:szCs w:val="22"/>
+        </w:rPr>
+        <w:t>Zoctor</w:t>
+      </w:r>
+      <w:r>
+        <w:rPr>
+          <w:sz w:val="22"/>
+          <w:szCs w:val="22"/>
+        </w:rPr>
+        <w:t>’s</w:t>
+      </w:r>
+      <w:proofErr w:type="spellEnd"/>
+      <w:r>
+        <w:rPr>
+          <w:sz w:val="22"/>
+          <w:szCs w:val="22"/>
+        </w:rPr>
+        <w:t xml:space="preserve"> curiosity got the better of him while his blood magic still coursed through his veins.</w:t>
+      </w:r>
+    </w:p>
+    <w:p>
+      <w:pPr>
+        <w:rPr>
+          <w:sz w:val="22"/>
+          <w:szCs w:val="22"/>
+        </w:rPr>
+      </w:pPr>
+    </w:p>
+    <w:p>
+      <w:pPr>
+        <w:rPr>
+          <w:sz w:val="22"/>
+          <w:szCs w:val="22"/>
+        </w:rPr>
+      </w:pPr>
+      <w:r>
+        <w:rPr>
+          <w:sz w:val="22"/>
+          <w:szCs w:val="22"/>
+        </w:rPr>
+        <w:t>“That was a long time ago. The Land messes with time. You probably don’t know the half of it.”, Zev continued.</w:t>
+      </w:r>
+    </w:p>
+    <w:p>
+      <w:pPr>
+        <w:rPr>
+          <w:sz w:val="22"/>
+          <w:szCs w:val="22"/>
+        </w:rPr>
+      </w:pPr>
+    </w:p>
+    <w:p>
+      <w:pPr>
+        <w:rPr>
+          <w:sz w:val="22"/>
+          <w:szCs w:val="22"/>
+        </w:rPr>
+      </w:pPr>
+      <w:r>
+        <w:rPr>
+          <w:sz w:val="22"/>
+          <w:szCs w:val="22"/>
+        </w:rPr>
+        <w:t>Zoctor</w:t>
+      </w:r>
+      <w:r>
+        <w:rPr>
+          <w:sz w:val="22"/>
+          <w:szCs w:val="22"/>
+        </w:rPr>
+        <w:t xml:space="preserve"> nodded knowing full well that Nexus could manipulate time.</w:t>
+      </w:r>
+    </w:p>
+    <w:p>
+      <w:pPr>
+        <w:rPr>
+          <w:sz w:val="22"/>
+          <w:szCs w:val="22"/>
+        </w:rPr>
+      </w:pPr>
+    </w:p>
+    <w:p>
+      <w:pPr>
+        <w:rPr>
+          <w:sz w:val="22"/>
+          <w:szCs w:val="22"/>
+        </w:rPr>
+      </w:pPr>
+      <w:r>
+        <w:rPr>
+          <w:sz w:val="22"/>
+          <w:szCs w:val="22"/>
+        </w:rPr>
+        <w:t>“I left Earth in 2084. The Labyrinth had already fed on the weak and about 15% of Earth’s population was still standing their ground against the Labyrinth monsters that wandered in and out of the portals that were littered about the world.</w:t>
+      </w:r>
+    </w:p>
+    <w:p>
+      <w:pPr>
+        <w:rPr>
+          <w:sz w:val="22"/>
+          <w:szCs w:val="22"/>
+        </w:rPr>
+      </w:pPr>
+    </w:p>
+    <w:p>
+      <w:pPr>
+        <w:rPr>
+          <w:sz w:val="22"/>
+          <w:szCs w:val="22"/>
+        </w:rPr>
+      </w:pPr>
+      <w:r>
+        <w:rPr>
+          <w:sz w:val="22"/>
+          <w:szCs w:val="22"/>
+        </w:rPr>
         <w:lastRenderedPageBreak/>
+        <w:t>A few of the most resilient human factions have taken control of Portals on Earth and have begun to make bases off-world.</w:t>
+      </w:r>
+    </w:p>
+    <w:p>
+      <w:pPr>
+        <w:rPr>
+          <w:sz w:val="22"/>
+          <w:szCs w:val="22"/>
+        </w:rPr>
+      </w:pPr>
+    </w:p>
+    <w:p>
+      <w:pPr>
+        <w:rPr>
+          <w:sz w:val="22"/>
+          <w:szCs w:val="22"/>
+        </w:rPr>
+      </w:pPr>
+      <w:r>
+        <w:rPr>
+          <w:sz w:val="22"/>
+          <w:szCs w:val="22"/>
+        </w:rPr>
+        <w:t xml:space="preserve">I came voluntarily. I walked right into the Portal and was transported to a void space where I met an Alien that said I would have to hurry and I would have a hard time. </w:t>
+      </w:r>
+    </w:p>
+    <w:p>
+      <w:pPr>
+        <w:rPr>
+          <w:sz w:val="22"/>
+          <w:szCs w:val="22"/>
+        </w:rPr>
+      </w:pPr>
+    </w:p>
+    <w:p>
+      <w:pPr>
+        <w:rPr>
+          <w:sz w:val="22"/>
+          <w:szCs w:val="22"/>
+        </w:rPr>
+      </w:pPr>
+      <w:r>
+        <w:rPr>
+          <w:sz w:val="22"/>
+          <w:szCs w:val="22"/>
+        </w:rPr>
+        <w:t>It said that I would have to seek out help once I was in a town. Then I appeared at the entrance to that Dungeon.”</w:t>
+      </w:r>
+    </w:p>
+    <w:p>
+      <w:pPr>
+        <w:rPr>
+          <w:sz w:val="22"/>
+          <w:szCs w:val="22"/>
+        </w:rPr>
+      </w:pPr>
+    </w:p>
+    <w:p>
+      <w:pPr>
+        <w:rPr>
+          <w:sz w:val="22"/>
+          <w:szCs w:val="22"/>
+        </w:rPr>
+      </w:pPr>
+      <w:r>
+        <w:rPr>
+          <w:sz w:val="22"/>
+          <w:szCs w:val="22"/>
+        </w:rPr>
         <w:t>Zoctor</w:t>
       </w:r>
       <w:r>
@@ -3535,77 +4327,93 @@
           <w:sz w:val="22"/>
           <w:szCs w:val="22"/>
         </w:rPr>
-        <w:t xml:space="preserve"> looked at the man and the “feel of chaos” sang in his body. A ping rang out and a quick prompt told him what he needed to know.</w:t>
-      </w:r>
-    </w:p>
-    <w:p>
-      <w:pPr>
-        <w:rPr>
-          <w:sz w:val="22"/>
-          <w:szCs w:val="22"/>
-        </w:rPr>
-      </w:pPr>
-    </w:p>
-    <w:p>
-      <w:pPr>
-        <w:rPr>
-          <w:sz w:val="22"/>
-          <w:szCs w:val="22"/>
-        </w:rPr>
-      </w:pPr>
-      <w:r>
-        <w:rPr>
-          <w:sz w:val="22"/>
-          <w:szCs w:val="22"/>
-        </w:rPr>
-        <w:t>This Zev was a Chaos seed and had only 3 lives left.</w:t>
-      </w:r>
-    </w:p>
-    <w:p>
-      <w:pPr>
-        <w:rPr>
-          <w:sz w:val="22"/>
-          <w:szCs w:val="22"/>
-        </w:rPr>
-      </w:pPr>
-    </w:p>
-    <w:p>
-      <w:pPr>
-        <w:rPr>
-          <w:sz w:val="22"/>
-          <w:szCs w:val="22"/>
-        </w:rPr>
-      </w:pPr>
-      <w:r>
-        <w:rPr>
-          <w:sz w:val="22"/>
-          <w:szCs w:val="22"/>
-        </w:rPr>
-        <w:t xml:space="preserve">So, this was the chaos that he sensed? Or was it… </w:t>
-      </w:r>
-    </w:p>
-    <w:p>
-      <w:pPr>
-        <w:rPr>
-          <w:sz w:val="22"/>
-          <w:szCs w:val="22"/>
-        </w:rPr>
-      </w:pPr>
-    </w:p>
-    <w:p>
-      <w:pPr>
-        <w:rPr>
-          <w:sz w:val="22"/>
-          <w:szCs w:val="22"/>
-        </w:rPr>
-      </w:pPr>
-      <w:r>
-        <w:rPr>
-          <w:sz w:val="22"/>
-          <w:szCs w:val="22"/>
-        </w:rPr>
-        <w:t xml:space="preserve">“Zev, I appreciate the candor. I’ve had trouble with our kind in the past.”, </w:t>
-      </w:r>
+        <w:t xml:space="preserve"> took all this in and breathed slowly to calm his blood. At least this guy seemed upfront and honest.</w:t>
+      </w:r>
+    </w:p>
+    <w:p>
+      <w:pPr>
+        <w:rPr>
+          <w:sz w:val="22"/>
+          <w:szCs w:val="22"/>
+        </w:rPr>
+      </w:pPr>
+    </w:p>
+    <w:p>
+      <w:pPr>
+        <w:rPr>
+          <w:sz w:val="22"/>
+          <w:szCs w:val="22"/>
+        </w:rPr>
+      </w:pPr>
+      <w:r>
+        <w:rPr>
+          <w:sz w:val="22"/>
+          <w:szCs w:val="22"/>
+        </w:rPr>
+        <w:t xml:space="preserve">He used Analyze and found he couldn’t see much. </w:t>
+      </w:r>
+    </w:p>
+    <w:p>
+      <w:pPr>
+        <w:rPr>
+          <w:sz w:val="22"/>
+          <w:szCs w:val="22"/>
+        </w:rPr>
+      </w:pPr>
+    </w:p>
+    <w:p>
+      <w:pPr>
+        <w:rPr>
+          <w:sz w:val="22"/>
+          <w:szCs w:val="22"/>
+        </w:rPr>
+      </w:pPr>
+      <w:r>
+        <w:rPr>
+          <w:sz w:val="22"/>
+          <w:szCs w:val="22"/>
+        </w:rPr>
+        <w:t>Zev looked at his feet, obviously pensive. He looked up and made eye contact with the Blood-soaked Chaos Lord and smiled.</w:t>
+      </w:r>
+    </w:p>
+    <w:p>
+      <w:pPr>
+        <w:rPr>
+          <w:sz w:val="22"/>
+          <w:szCs w:val="22"/>
+        </w:rPr>
+      </w:pPr>
+    </w:p>
+    <w:p>
+      <w:pPr>
+        <w:rPr>
+          <w:sz w:val="22"/>
+          <w:szCs w:val="22"/>
+        </w:rPr>
+      </w:pPr>
+      <w:r>
+        <w:rPr>
+          <w:sz w:val="22"/>
+          <w:szCs w:val="22"/>
+        </w:rPr>
+        <w:t>“So, I just gave you a lot of information that might make me seem vulnerable but I want to assure you that I am not. Now that we have spoken more than 5 words together, I have an Ability that gives me the option to set a curse on you that harms you 4x as much as you hurt me”, Zev explained.</w:t>
+      </w:r>
+    </w:p>
+    <w:p>
+      <w:pPr>
+        <w:rPr>
+          <w:sz w:val="22"/>
+          <w:szCs w:val="22"/>
+        </w:rPr>
+      </w:pPr>
+    </w:p>
+    <w:p>
+      <w:pPr>
+        <w:rPr>
+          <w:sz w:val="22"/>
+          <w:szCs w:val="22"/>
+        </w:rPr>
+      </w:pPr>
       <w:r>
         <w:rPr>
           <w:sz w:val="22"/>
@@ -3618,340 +4426,6 @@
           <w:sz w:val="22"/>
           <w:szCs w:val="22"/>
         </w:rPr>
-        <w:t>’s grim disgust was evident.</w:t>
-      </w:r>
-    </w:p>
-    <w:p>
-      <w:pPr>
-        <w:rPr>
-          <w:sz w:val="22"/>
-          <w:szCs w:val="22"/>
-        </w:rPr>
-      </w:pPr>
-    </w:p>
-    <w:p>
-      <w:pPr>
-        <w:rPr>
-          <w:sz w:val="22"/>
-          <w:szCs w:val="22"/>
-        </w:rPr>
-      </w:pPr>
-      <w:r>
-        <w:rPr>
-          <w:sz w:val="22"/>
-          <w:szCs w:val="22"/>
-        </w:rPr>
-        <w:t>“I know what you mean. I’ve already died 32 times in the last 8 years. Most of those times were at the hands of others like us.”, Zev said in a calm and unassuming manner.</w:t>
-      </w:r>
-    </w:p>
-    <w:p>
-      <w:pPr>
-        <w:rPr>
-          <w:sz w:val="22"/>
-          <w:szCs w:val="22"/>
-        </w:rPr>
-      </w:pPr>
-    </w:p>
-    <w:p>
-      <w:pPr>
-        <w:rPr>
-          <w:sz w:val="22"/>
-          <w:szCs w:val="22"/>
-        </w:rPr>
-      </w:pPr>
-      <w:r>
-        <w:rPr>
-          <w:sz w:val="22"/>
-          <w:szCs w:val="22"/>
-        </w:rPr>
-        <w:t xml:space="preserve">“You’ve been here 8 years? What year was it when you left Earth?”, </w:t>
-      </w:r>
-      <w:r>
-        <w:rPr>
-          <w:sz w:val="22"/>
-          <w:szCs w:val="22"/>
-        </w:rPr>
-        <w:t>Zoctor</w:t>
-      </w:r>
-      <w:r>
-        <w:rPr>
-          <w:sz w:val="22"/>
-          <w:szCs w:val="22"/>
-        </w:rPr>
-        <w:t>’s curiosity got the better of him while his blood magic still coursed through his veins.</w:t>
-      </w:r>
-    </w:p>
-    <w:p>
-      <w:pPr>
-        <w:rPr>
-          <w:sz w:val="22"/>
-          <w:szCs w:val="22"/>
-        </w:rPr>
-      </w:pPr>
-    </w:p>
-    <w:p>
-      <w:pPr>
-        <w:rPr>
-          <w:sz w:val="22"/>
-          <w:szCs w:val="22"/>
-        </w:rPr>
-      </w:pPr>
-      <w:r>
-        <w:rPr>
-          <w:sz w:val="22"/>
-          <w:szCs w:val="22"/>
-        </w:rPr>
-        <w:t>“That was a long time ago. The Land messes with time. You probably don’t know the half of it.”, Zev continued.</w:t>
-      </w:r>
-    </w:p>
-    <w:p>
-      <w:pPr>
-        <w:rPr>
-          <w:sz w:val="22"/>
-          <w:szCs w:val="22"/>
-        </w:rPr>
-      </w:pPr>
-    </w:p>
-    <w:p>
-      <w:pPr>
-        <w:rPr>
-          <w:sz w:val="22"/>
-          <w:szCs w:val="22"/>
-        </w:rPr>
-      </w:pPr>
-      <w:r>
-        <w:rPr>
-          <w:sz w:val="22"/>
-          <w:szCs w:val="22"/>
-        </w:rPr>
-        <w:t>Zoctor</w:t>
-      </w:r>
-      <w:r>
-        <w:rPr>
-          <w:sz w:val="22"/>
-          <w:szCs w:val="22"/>
-        </w:rPr>
-        <w:t xml:space="preserve"> nodded knowing full well that Nexus could manipulate time.</w:t>
-      </w:r>
-    </w:p>
-    <w:p>
-      <w:pPr>
-        <w:rPr>
-          <w:sz w:val="22"/>
-          <w:szCs w:val="22"/>
-        </w:rPr>
-      </w:pPr>
-    </w:p>
-    <w:p>
-      <w:pPr>
-        <w:rPr>
-          <w:sz w:val="22"/>
-          <w:szCs w:val="22"/>
-        </w:rPr>
-      </w:pPr>
-      <w:r>
-        <w:rPr>
-          <w:sz w:val="22"/>
-          <w:szCs w:val="22"/>
-        </w:rPr>
-        <w:t>“I left Earth in 2084. The Labyrinth had already fed on the weak and about 15% of Earth’s population was still standing their ground against the Labyrinth monsters that wandered in and out of the portals that were littered about the world.</w:t>
-      </w:r>
-    </w:p>
-    <w:p>
-      <w:pPr>
-        <w:rPr>
-          <w:sz w:val="22"/>
-          <w:szCs w:val="22"/>
-        </w:rPr>
-      </w:pPr>
-    </w:p>
-    <w:p>
-      <w:pPr>
-        <w:rPr>
-          <w:sz w:val="22"/>
-          <w:szCs w:val="22"/>
-        </w:rPr>
-      </w:pPr>
-      <w:r>
-        <w:rPr>
-          <w:sz w:val="22"/>
-          <w:szCs w:val="22"/>
-        </w:rPr>
-        <w:t>A few of the most resilient human factions have taken control of Portals on Earth and have begun to make bases off-world.</w:t>
-      </w:r>
-    </w:p>
-    <w:p>
-      <w:pPr>
-        <w:rPr>
-          <w:sz w:val="22"/>
-          <w:szCs w:val="22"/>
-        </w:rPr>
-      </w:pPr>
-    </w:p>
-    <w:p>
-      <w:pPr>
-        <w:rPr>
-          <w:sz w:val="22"/>
-          <w:szCs w:val="22"/>
-        </w:rPr>
-      </w:pPr>
-      <w:r>
-        <w:rPr>
-          <w:sz w:val="22"/>
-          <w:szCs w:val="22"/>
-        </w:rPr>
-        <w:t xml:space="preserve">I came voluntarily. I walked right into the Portal and was transported to a void space where I met an Alien that said I would have to hurry and I would have a hard time. </w:t>
-      </w:r>
-    </w:p>
-    <w:p>
-      <w:pPr>
-        <w:rPr>
-          <w:sz w:val="22"/>
-          <w:szCs w:val="22"/>
-        </w:rPr>
-      </w:pPr>
-    </w:p>
-    <w:p>
-      <w:pPr>
-        <w:rPr>
-          <w:sz w:val="22"/>
-          <w:szCs w:val="22"/>
-        </w:rPr>
-      </w:pPr>
-      <w:r>
-        <w:rPr>
-          <w:sz w:val="22"/>
-          <w:szCs w:val="22"/>
-        </w:rPr>
-        <w:t>It said that I would have to seek out help once I was in a town. Then I appeared at the entrance to that Dungeon.”</w:t>
-      </w:r>
-    </w:p>
-    <w:p>
-      <w:pPr>
-        <w:rPr>
-          <w:sz w:val="22"/>
-          <w:szCs w:val="22"/>
-        </w:rPr>
-      </w:pPr>
-    </w:p>
-    <w:p>
-      <w:pPr>
-        <w:rPr>
-          <w:sz w:val="22"/>
-          <w:szCs w:val="22"/>
-        </w:rPr>
-      </w:pPr>
-      <w:r>
-        <w:rPr>
-          <w:sz w:val="22"/>
-          <w:szCs w:val="22"/>
-        </w:rPr>
-        <w:t>Zoctor</w:t>
-      </w:r>
-      <w:r>
-        <w:rPr>
-          <w:sz w:val="22"/>
-          <w:szCs w:val="22"/>
-        </w:rPr>
-        <w:t xml:space="preserve"> took all this in and breathed slowly to calm his blood. At least this guy seemed upfront and honest.</w:t>
-      </w:r>
-    </w:p>
-    <w:p>
-      <w:pPr>
-        <w:rPr>
-          <w:sz w:val="22"/>
-          <w:szCs w:val="22"/>
-        </w:rPr>
-      </w:pPr>
-    </w:p>
-    <w:p>
-      <w:pPr>
-        <w:rPr>
-          <w:sz w:val="22"/>
-          <w:szCs w:val="22"/>
-        </w:rPr>
-      </w:pPr>
-      <w:r>
-        <w:rPr>
-          <w:sz w:val="22"/>
-          <w:szCs w:val="22"/>
-        </w:rPr>
-        <w:t xml:space="preserve">He used Analyze and found he couldn’t see much. </w:t>
-      </w:r>
-    </w:p>
-    <w:p>
-      <w:pPr>
-        <w:rPr>
-          <w:sz w:val="22"/>
-          <w:szCs w:val="22"/>
-        </w:rPr>
-      </w:pPr>
-    </w:p>
-    <w:p>
-      <w:pPr>
-        <w:rPr>
-          <w:sz w:val="22"/>
-          <w:szCs w:val="22"/>
-        </w:rPr>
-      </w:pPr>
-      <w:r>
-        <w:rPr>
-          <w:sz w:val="22"/>
-          <w:szCs w:val="22"/>
-        </w:rPr>
-        <w:t>Zev looked at his feet, obviously pensive. He looked up and made eye contact with the Blood-soaked Chaos Lord and smiled.</w:t>
-      </w:r>
-    </w:p>
-    <w:p>
-      <w:pPr>
-        <w:rPr>
-          <w:sz w:val="22"/>
-          <w:szCs w:val="22"/>
-        </w:rPr>
-      </w:pPr>
-    </w:p>
-    <w:p>
-      <w:pPr>
-        <w:rPr>
-          <w:sz w:val="22"/>
-          <w:szCs w:val="22"/>
-        </w:rPr>
-      </w:pPr>
-      <w:r>
-        <w:rPr>
-          <w:sz w:val="22"/>
-          <w:szCs w:val="22"/>
-        </w:rPr>
-        <w:t>“So, I just gave you a lot of information that might make me seem vulnerable but I want to assure you that I am not. Now that we have spoken more than 5 words together, I have an Ability that gives me the option to set a curse on you that harms you 4x as much as you hurt me”, Zev explained.</w:t>
-      </w:r>
-    </w:p>
-    <w:p>
-      <w:pPr>
-        <w:rPr>
-          <w:sz w:val="22"/>
-          <w:szCs w:val="22"/>
-        </w:rPr>
-      </w:pPr>
-    </w:p>
-    <w:p>
-      <w:pPr>
-        <w:rPr>
-          <w:sz w:val="22"/>
-          <w:szCs w:val="22"/>
-        </w:rPr>
-      </w:pPr>
-      <w:r>
-        <w:rPr>
-          <w:sz w:val="22"/>
-          <w:szCs w:val="22"/>
-        </w:rPr>
-        <w:t>Zoctor</w:t>
-      </w:r>
-      <w:r>
-        <w:rPr>
-          <w:sz w:val="22"/>
-          <w:szCs w:val="22"/>
-        </w:rPr>
         <w:t xml:space="preserve"> quickly checked his logs. Sure enough, there was a curse. It was simple and clear.</w:t>
       </w:r>
     </w:p>
@@ -4067,7 +4541,6 @@
           <w:sz w:val="22"/>
           <w:szCs w:val="22"/>
         </w:rPr>
-        <w:lastRenderedPageBreak/>
         <w:t>When I got here it was 8 cycles ago including that last massive Age change in the global announcement.</w:t>
       </w:r>
     </w:p>
@@ -4231,12 +4704,21 @@
           <w:szCs w:val="22"/>
         </w:rPr>
       </w:pPr>
-      <w:r>
-        <w:rPr>
-          <w:sz w:val="22"/>
-          <w:szCs w:val="22"/>
-        </w:rPr>
-        <w:t>I’ve been running and learning ever since… I just got level 10 in Lore.</w:t>
+      <w:proofErr w:type="gramStart"/>
+      <w:r>
+        <w:rPr>
+          <w:sz w:val="22"/>
+          <w:szCs w:val="22"/>
+        </w:rPr>
+        <w:t>I’ve</w:t>
+      </w:r>
+      <w:proofErr w:type="gramEnd"/>
+      <w:r>
+        <w:rPr>
+          <w:sz w:val="22"/>
+          <w:szCs w:val="22"/>
+        </w:rPr>
+        <w:t xml:space="preserve"> been running and learning ever since… I just got level 10 in Lore.</w:t>
       </w:r>
     </w:p>
     <w:p/>

</xml_diff>

<commit_message>
fixed a few errors...
</commit_message>
<xml_diff>
--- a/Verse2-The-Land-lite.docx
+++ b/Verse2-The-Land-lite.docx
@@ -1747,6 +1747,13 @@
           <w:sz w:val="22"/>
           <w:szCs w:val="22"/>
         </w:rPr>
+        <w:t>,</w:t>
+      </w:r>
+      <w:r>
+        <w:rPr>
+          <w:sz w:val="22"/>
+          <w:szCs w:val="22"/>
+        </w:rPr>
         <w:t xml:space="preserve"> to say the least.</w:t>
       </w:r>
     </w:p>
@@ -2232,7 +2239,7 @@
           <w:sz w:val="22"/>
           <w:szCs w:val="22"/>
         </w:rPr>
-        <w:t xml:space="preserve">, they put the new professionals to work under the same conditions as the first villagers. Many of the refugees pledged allegiance as soon as were allowed, if only to be under the protection of the Kist Village. Others did so because they had already </w:t>
+        <w:t xml:space="preserve">, they put the new professionals to work under the same conditions as the first villagers. Many of the refugees pledged allegiance as soon as </w:t>
       </w:r>
       <w:proofErr w:type="gramStart"/>
       <w:r>
@@ -2240,7 +2247,7 @@
           <w:sz w:val="22"/>
           <w:szCs w:val="22"/>
         </w:rPr>
-        <w:t>hear</w:t>
+        <w:t>were allowed</w:t>
       </w:r>
       <w:proofErr w:type="gramEnd"/>
       <w:r>
@@ -2248,7 +2255,21 @@
           <w:sz w:val="22"/>
           <w:szCs w:val="22"/>
         </w:rPr>
-        <w:t xml:space="preserve"> tales of this strange Lord in the forest that cared for his people like no other ruler.</w:t>
+        <w:t xml:space="preserve"> if only to be under the protection of the Kist Village. Others did so because they had already </w:t>
+      </w:r>
+      <w:r>
+        <w:rPr>
+          <w:sz w:val="22"/>
+          <w:szCs w:val="22"/>
+        </w:rPr>
+        <w:t>heard tales</w:t>
+      </w:r>
+      <w:r>
+        <w:rPr>
+          <w:sz w:val="22"/>
+          <w:szCs w:val="22"/>
+        </w:rPr>
+        <w:t xml:space="preserve"> of this strange Lord in the forest that cared for his people like no other ruler.</w:t>
       </w:r>
     </w:p>
     <w:p>
@@ -3386,7 +3407,7 @@
           <w:sz w:val="22"/>
           <w:szCs w:val="22"/>
         </w:rPr>
-        <w:t xml:space="preserve">This awful noise, it tickled a vague memory that </w:t>
+        <w:t xml:space="preserve">This awful noise tickled a vague memory that </w:t>
       </w:r>
       <w:proofErr w:type="gramStart"/>
       <w:r>
@@ -3461,6 +3482,246 @@
     <w:p>
       <w:pPr>
         <w:rPr>
+          <w:b/>
+          <w:bCs/>
+          <w:i/>
+          <w:iCs/>
+          <w:sz w:val="22"/>
+          <w:szCs w:val="22"/>
+        </w:rPr>
+      </w:pPr>
+      <w:r>
+        <w:rPr>
+          <w:b/>
+          <w:bCs/>
+          <w:i/>
+          <w:iCs/>
+          <w:sz w:val="22"/>
+          <w:szCs w:val="22"/>
+        </w:rPr>
+        <w:t>Secret Quest: A New Sound?</w:t>
+      </w:r>
+    </w:p>
+    <w:p>
+      <w:pPr>
+        <w:rPr>
+          <w:b/>
+          <w:bCs/>
+          <w:i/>
+          <w:iCs/>
+          <w:sz w:val="22"/>
+          <w:szCs w:val="22"/>
+        </w:rPr>
+      </w:pPr>
+      <w:proofErr w:type="gramStart"/>
+      <w:r>
+        <w:rPr>
+          <w:b/>
+          <w:bCs/>
+          <w:i/>
+          <w:iCs/>
+          <w:sz w:val="22"/>
+          <w:szCs w:val="22"/>
+        </w:rPr>
+        <w:t>What’s</w:t>
+      </w:r>
+      <w:proofErr w:type="gramEnd"/>
+      <w:r>
+        <w:rPr>
+          <w:b/>
+          <w:bCs/>
+          <w:i/>
+          <w:iCs/>
+          <w:sz w:val="22"/>
+          <w:szCs w:val="22"/>
+        </w:rPr>
+        <w:t xml:space="preserve"> the noise? </w:t>
+      </w:r>
+      <w:r>
+        <w:rPr>
+          <w:b/>
+          <w:bCs/>
+          <w:i/>
+          <w:iCs/>
+          <w:sz w:val="22"/>
+          <w:szCs w:val="22"/>
+        </w:rPr>
+        <w:t xml:space="preserve">How unusual! The Land is filled with Magic and Wonder yet this annoying sound didn’t make it here… until now! </w:t>
+      </w:r>
+    </w:p>
+    <w:p>
+      <w:pPr>
+        <w:rPr>
+          <w:b/>
+          <w:bCs/>
+          <w:i/>
+          <w:iCs/>
+          <w:sz w:val="22"/>
+          <w:szCs w:val="22"/>
+        </w:rPr>
+      </w:pPr>
+      <w:r>
+        <w:rPr>
+          <w:b/>
+          <w:bCs/>
+          <w:i/>
+          <w:iCs/>
+          <w:sz w:val="22"/>
+          <w:szCs w:val="22"/>
+        </w:rPr>
+        <w:t xml:space="preserve">You have “discovered” a new sound. </w:t>
+      </w:r>
+      <w:proofErr w:type="gramStart"/>
+      <w:r>
+        <w:rPr>
+          <w:b/>
+          <w:bCs/>
+          <w:i/>
+          <w:iCs/>
+          <w:sz w:val="22"/>
+          <w:szCs w:val="22"/>
+        </w:rPr>
+        <w:t>Don’t</w:t>
+      </w:r>
+      <w:proofErr w:type="gramEnd"/>
+      <w:r>
+        <w:rPr>
+          <w:b/>
+          <w:bCs/>
+          <w:i/>
+          <w:iCs/>
+          <w:sz w:val="22"/>
+          <w:szCs w:val="22"/>
+        </w:rPr>
+        <w:t xml:space="preserve"> get cocky. You were just there. Just be happy nothing bad happened to you.</w:t>
+      </w:r>
+    </w:p>
+    <w:p>
+      <w:pPr>
+        <w:rPr>
+          <w:b/>
+          <w:bCs/>
+          <w:i/>
+          <w:iCs/>
+          <w:sz w:val="22"/>
+          <w:szCs w:val="22"/>
+        </w:rPr>
+      </w:pPr>
+      <w:r>
+        <w:rPr>
+          <w:b/>
+          <w:bCs/>
+          <w:i/>
+          <w:iCs/>
+          <w:sz w:val="22"/>
+          <w:szCs w:val="22"/>
+        </w:rPr>
+        <w:lastRenderedPageBreak/>
+        <w:t xml:space="preserve">Reward: A new sound that you can amuse and annoy everyone with. You </w:t>
+      </w:r>
+      <w:proofErr w:type="gramStart"/>
+      <w:r>
+        <w:rPr>
+          <w:b/>
+          <w:bCs/>
+          <w:i/>
+          <w:iCs/>
+          <w:sz w:val="22"/>
+          <w:szCs w:val="22"/>
+        </w:rPr>
+        <w:t>aren’t</w:t>
+      </w:r>
+      <w:proofErr w:type="gramEnd"/>
+      <w:r>
+        <w:rPr>
+          <w:b/>
+          <w:bCs/>
+          <w:i/>
+          <w:iCs/>
+          <w:sz w:val="22"/>
+          <w:szCs w:val="22"/>
+        </w:rPr>
+        <w:t xml:space="preserve"> getting more. </w:t>
+      </w:r>
+      <w:r>
+        <w:rPr>
+          <w:b/>
+          <w:bCs/>
+          <w:i/>
+          <w:iCs/>
+          <w:sz w:val="22"/>
+          <w:szCs w:val="22"/>
+        </w:rPr>
+        <w:t>As</w:t>
+      </w:r>
+      <w:r>
+        <w:rPr>
+          <w:b/>
+          <w:bCs/>
+          <w:i/>
+          <w:iCs/>
+          <w:sz w:val="22"/>
+          <w:szCs w:val="22"/>
+        </w:rPr>
+        <w:t xml:space="preserve"> I said, you </w:t>
+      </w:r>
+      <w:proofErr w:type="gramStart"/>
+      <w:r>
+        <w:rPr>
+          <w:b/>
+          <w:bCs/>
+          <w:i/>
+          <w:iCs/>
+          <w:sz w:val="22"/>
+          <w:szCs w:val="22"/>
+        </w:rPr>
+        <w:t>didn’t</w:t>
+      </w:r>
+      <w:proofErr w:type="gramEnd"/>
+      <w:r>
+        <w:rPr>
+          <w:b/>
+          <w:bCs/>
+          <w:i/>
+          <w:iCs/>
+          <w:sz w:val="22"/>
+          <w:szCs w:val="22"/>
+        </w:rPr>
+        <w:t xml:space="preserve"> do anything special to achieve this. XP: </w:t>
+      </w:r>
+      <w:proofErr w:type="gramStart"/>
+      <w:r>
+        <w:rPr>
+          <w:b/>
+          <w:bCs/>
+          <w:i/>
+          <w:iCs/>
+          <w:sz w:val="22"/>
+          <w:szCs w:val="22"/>
+        </w:rPr>
+        <w:t>14</w:t>
+      </w:r>
+      <w:proofErr w:type="gramEnd"/>
+    </w:p>
+    <w:p>
+      <w:pPr>
+        <w:rPr>
+          <w:sz w:val="22"/>
+          <w:szCs w:val="22"/>
+        </w:rPr>
+      </w:pPr>
+    </w:p>
+    <w:p>
+      <w:pPr>
+        <w:rPr>
+          <w:sz w:val="22"/>
+          <w:szCs w:val="22"/>
+        </w:rPr>
+      </w:pPr>
+    </w:p>
+    <w:p>
+      <w:pPr>
+        <w:rPr>
           <w:sz w:val="22"/>
           <w:szCs w:val="22"/>
         </w:rPr>
@@ -3654,7 +3915,35 @@
           <w:sz w:val="22"/>
           <w:szCs w:val="22"/>
         </w:rPr>
-        <w:t>The voice rang out again -this time sounding a bit like Rob Bass?</w:t>
+        <w:t>The voice rang out again -</w:t>
+      </w:r>
+      <w:r>
+        <w:rPr>
+          <w:sz w:val="22"/>
+          <w:szCs w:val="22"/>
+        </w:rPr>
+        <w:t xml:space="preserve"> </w:t>
+      </w:r>
+      <w:r>
+        <w:rPr>
+          <w:sz w:val="22"/>
+          <w:szCs w:val="22"/>
+        </w:rPr>
+        <w:t>this time sounding a bit like Rob Bass</w:t>
+      </w:r>
+      <w:r>
+        <w:rPr>
+          <w:sz w:val="22"/>
+          <w:szCs w:val="22"/>
+        </w:rPr>
+        <w:t xml:space="preserve"> maybe</w:t>
+      </w:r>
+      <w:r>
+        <w:rPr>
+          <w:sz w:val="22"/>
+          <w:szCs w:val="22"/>
+        </w:rPr>
+        <w:t>?</w:t>
       </w:r>
     </w:p>
     <w:p>
@@ -3928,7 +4217,76 @@
           <w:sz w:val="22"/>
           <w:szCs w:val="22"/>
         </w:rPr>
-        <w:t>“My name is Zev and I know what you are. To answer your question, it’s shaken not stirred.”</w:t>
+        <w:t xml:space="preserve">“My name is Zev and I know what you are. To answer your question, </w:t>
+      </w:r>
+      <w:r>
+        <w:rPr>
+          <w:sz w:val="22"/>
+          <w:szCs w:val="22"/>
+        </w:rPr>
+        <w:t>Bond takes his Martini…</w:t>
+      </w:r>
+      <w:proofErr w:type="gramStart"/>
+      <w:r>
+        <w:rPr>
+          <w:sz w:val="22"/>
+          <w:szCs w:val="22"/>
+        </w:rPr>
+        <w:t>”,</w:t>
+      </w:r>
+      <w:proofErr w:type="gramEnd"/>
+      <w:r>
+        <w:rPr>
+          <w:sz w:val="22"/>
+          <w:szCs w:val="22"/>
+        </w:rPr>
+        <w:t xml:space="preserve"> his voice trailed off only to be met midway with an even louder remix… it sounded like James Bond, straight out of the movies, bellowing, “Shaken not stirred” by all his incarnations. </w:t>
+      </w:r>
+    </w:p>
+    <w:p>
+      <w:pPr>
+        <w:rPr>
+          <w:sz w:val="22"/>
+          <w:szCs w:val="22"/>
+        </w:rPr>
+      </w:pPr>
+    </w:p>
+    <w:p>
+      <w:pPr>
+        <w:rPr>
+          <w:sz w:val="22"/>
+          <w:szCs w:val="22"/>
+        </w:rPr>
+      </w:pPr>
+      <w:r>
+        <w:rPr>
+          <w:sz w:val="22"/>
+          <w:szCs w:val="22"/>
+        </w:rPr>
+        <w:t xml:space="preserve">Zev </w:t>
+      </w:r>
+      <w:proofErr w:type="gramStart"/>
+      <w:r>
+        <w:rPr>
+          <w:sz w:val="22"/>
+          <w:szCs w:val="22"/>
+        </w:rPr>
+        <w:t>wasn’t</w:t>
+      </w:r>
+      <w:proofErr w:type="gramEnd"/>
+      <w:r>
+        <w:rPr>
+          <w:sz w:val="22"/>
+          <w:szCs w:val="22"/>
+        </w:rPr>
+        <w:t xml:space="preserve"> holding it in. It was a long 8 years to get to this moment.</w:t>
+      </w:r>
+      <w:r>
+        <w:rPr>
+          <w:sz w:val="22"/>
+          <w:szCs w:val="22"/>
+        </w:rPr>
+        <w:t xml:space="preserve"> He was excited!</w:t>
       </w:r>
     </w:p>
     <w:p>
@@ -3983,28 +4341,65 @@
         </w:rPr>
         <w:t>This Zev was a Chaos seed and had only 3 lives left.</w:t>
       </w:r>
-    </w:p>
-    <w:p>
-      <w:pPr>
-        <w:rPr>
-          <w:sz w:val="22"/>
-          <w:szCs w:val="22"/>
-        </w:rPr>
-      </w:pPr>
-    </w:p>
-    <w:p>
-      <w:pPr>
-        <w:rPr>
-          <w:sz w:val="22"/>
-          <w:szCs w:val="22"/>
-        </w:rPr>
-      </w:pPr>
-      <w:r>
-        <w:rPr>
-          <w:sz w:val="22"/>
-          <w:szCs w:val="22"/>
-        </w:rPr>
-        <w:t xml:space="preserve">So, this was the chaos that he sensed? Or was it… </w:t>
+      <w:r>
+        <w:rPr>
+          <w:sz w:val="22"/>
+          <w:szCs w:val="22"/>
+        </w:rPr>
+        <w:t xml:space="preserve"> [MATH]</w:t>
+      </w:r>
+    </w:p>
+    <w:p>
+      <w:pPr>
+        <w:rPr>
+          <w:sz w:val="22"/>
+          <w:szCs w:val="22"/>
+        </w:rPr>
+      </w:pPr>
+    </w:p>
+    <w:p>
+      <w:pPr>
+        <w:rPr>
+          <w:sz w:val="22"/>
+          <w:szCs w:val="22"/>
+        </w:rPr>
+      </w:pPr>
+      <w:r>
+        <w:rPr>
+          <w:sz w:val="22"/>
+          <w:szCs w:val="22"/>
+        </w:rPr>
+        <w:t xml:space="preserve">So, this was the </w:t>
+      </w:r>
+      <w:r>
+        <w:rPr>
+          <w:sz w:val="22"/>
+          <w:szCs w:val="22"/>
+        </w:rPr>
+        <w:t>source of the C</w:t>
+      </w:r>
+      <w:r>
+        <w:rPr>
+          <w:sz w:val="22"/>
+          <w:szCs w:val="22"/>
+        </w:rPr>
+        <w:t xml:space="preserve">haos </w:t>
+      </w:r>
+      <w:proofErr w:type="gramStart"/>
+      <w:r>
+        <w:rPr>
+          <w:sz w:val="22"/>
+          <w:szCs w:val="22"/>
+        </w:rPr>
+        <w:t>he’d</w:t>
+      </w:r>
+      <w:proofErr w:type="gramEnd"/>
+      <w:r>
+        <w:rPr>
+          <w:sz w:val="22"/>
+          <w:szCs w:val="22"/>
+        </w:rPr>
+        <w:t xml:space="preserve"> sensed? Or was it… </w:t>
       </w:r>
     </w:p>
     <w:p>
@@ -4043,7 +4438,7 @@
           <w:sz w:val="22"/>
           <w:szCs w:val="22"/>
         </w:rPr>
-        <w:t xml:space="preserve"> had trouble with our kind in the past.”, </w:t>
+        <w:t xml:space="preserve"> had trouble with our kind in the past”, </w:t>
       </w:r>
       <w:proofErr w:type="spellStart"/>
       <w:r>
@@ -4112,6 +4507,7 @@
           <w:sz w:val="22"/>
           <w:szCs w:val="22"/>
         </w:rPr>
+        <w:lastRenderedPageBreak/>
         <w:t>“You’ve been here 8 years? What year was it when you left Earth?</w:t>
       </w:r>
       <w:proofErr w:type="gramStart"/>
@@ -4250,54 +4646,153 @@
           <w:sz w:val="22"/>
           <w:szCs w:val="22"/>
         </w:rPr>
+        <w:t>A few of the most resilient human factions have taken control of Portals on Earth and have begun to make bases off-world.</w:t>
+      </w:r>
+    </w:p>
+    <w:p>
+      <w:pPr>
+        <w:rPr>
+          <w:sz w:val="22"/>
+          <w:szCs w:val="22"/>
+        </w:rPr>
+      </w:pPr>
+    </w:p>
+    <w:p>
+      <w:pPr>
+        <w:rPr>
+          <w:sz w:val="22"/>
+          <w:szCs w:val="22"/>
+        </w:rPr>
+      </w:pPr>
+      <w:r>
+        <w:rPr>
+          <w:sz w:val="22"/>
+          <w:szCs w:val="22"/>
+        </w:rPr>
+        <w:t xml:space="preserve">I came voluntarily. I walked right into the Portal and was transported to a void space where I met an Alien that said I would have to hurry and I would have a hard time. </w:t>
+      </w:r>
+    </w:p>
+    <w:p>
+      <w:pPr>
+        <w:rPr>
+          <w:sz w:val="22"/>
+          <w:szCs w:val="22"/>
+        </w:rPr>
+      </w:pPr>
+    </w:p>
+    <w:p>
+      <w:pPr>
+        <w:rPr>
+          <w:sz w:val="22"/>
+          <w:szCs w:val="22"/>
+        </w:rPr>
+      </w:pPr>
+      <w:r>
+        <w:rPr>
+          <w:sz w:val="22"/>
+          <w:szCs w:val="22"/>
+        </w:rPr>
+        <w:t>It said that I would have to seek out help once I was in a town. Then I appeared at the entrance to that Dungeon.”</w:t>
+      </w:r>
+    </w:p>
+    <w:p>
+      <w:pPr>
+        <w:rPr>
+          <w:sz w:val="22"/>
+          <w:szCs w:val="22"/>
+        </w:rPr>
+      </w:pPr>
+    </w:p>
+    <w:p>
+      <w:pPr>
+        <w:rPr>
+          <w:sz w:val="22"/>
+          <w:szCs w:val="22"/>
+        </w:rPr>
+      </w:pPr>
+      <w:r>
+        <w:rPr>
+          <w:sz w:val="22"/>
+          <w:szCs w:val="22"/>
+        </w:rPr>
+        <w:t>Zoctor</w:t>
+      </w:r>
+      <w:r>
+        <w:rPr>
+          <w:sz w:val="22"/>
+          <w:szCs w:val="22"/>
+        </w:rPr>
+        <w:t xml:space="preserve"> took all this in and breathed slowly to calm his blood. At least this guy seemed upfront and honest.</w:t>
+      </w:r>
+    </w:p>
+    <w:p>
+      <w:pPr>
+        <w:rPr>
+          <w:sz w:val="22"/>
+          <w:szCs w:val="22"/>
+        </w:rPr>
+      </w:pPr>
+    </w:p>
+    <w:p>
+      <w:pPr>
+        <w:rPr>
+          <w:sz w:val="22"/>
+          <w:szCs w:val="22"/>
+        </w:rPr>
+      </w:pPr>
+      <w:r>
+        <w:rPr>
+          <w:sz w:val="22"/>
+          <w:szCs w:val="22"/>
+        </w:rPr>
+        <w:t xml:space="preserve">He used Analyze and found he couldn’t see much. </w:t>
+      </w:r>
+    </w:p>
+    <w:p>
+      <w:pPr>
+        <w:rPr>
+          <w:sz w:val="22"/>
+          <w:szCs w:val="22"/>
+        </w:rPr>
+      </w:pPr>
+    </w:p>
+    <w:p>
+      <w:pPr>
+        <w:rPr>
+          <w:sz w:val="22"/>
+          <w:szCs w:val="22"/>
+        </w:rPr>
+      </w:pPr>
+      <w:r>
+        <w:rPr>
+          <w:sz w:val="22"/>
+          <w:szCs w:val="22"/>
+        </w:rPr>
+        <w:t>Zev looked at his feet, obviously pensive. He looked up and made eye contact with the Blood-soaked Chaos Lord and smiled.</w:t>
+      </w:r>
+    </w:p>
+    <w:p>
+      <w:pPr>
+        <w:rPr>
+          <w:sz w:val="22"/>
+          <w:szCs w:val="22"/>
+        </w:rPr>
+      </w:pPr>
+    </w:p>
+    <w:p>
+      <w:pPr>
+        <w:rPr>
+          <w:sz w:val="22"/>
+          <w:szCs w:val="22"/>
+        </w:rPr>
+      </w:pPr>
+      <w:r>
+        <w:rPr>
+          <w:sz w:val="22"/>
+          <w:szCs w:val="22"/>
+        </w:rPr>
         <w:lastRenderedPageBreak/>
-        <w:t>A few of the most resilient human factions have taken control of Portals on Earth and have begun to make bases off-world.</w:t>
-      </w:r>
-    </w:p>
-    <w:p>
-      <w:pPr>
-        <w:rPr>
-          <w:sz w:val="22"/>
-          <w:szCs w:val="22"/>
-        </w:rPr>
-      </w:pPr>
-    </w:p>
-    <w:p>
-      <w:pPr>
-        <w:rPr>
-          <w:sz w:val="22"/>
-          <w:szCs w:val="22"/>
-        </w:rPr>
-      </w:pPr>
-      <w:r>
-        <w:rPr>
-          <w:sz w:val="22"/>
-          <w:szCs w:val="22"/>
-        </w:rPr>
-        <w:t xml:space="preserve">I came voluntarily. I walked right into the Portal and was transported to a void space where I met an Alien that said I would have to hurry and I would have a hard time. </w:t>
-      </w:r>
-    </w:p>
-    <w:p>
-      <w:pPr>
-        <w:rPr>
-          <w:sz w:val="22"/>
-          <w:szCs w:val="22"/>
-        </w:rPr>
-      </w:pPr>
-    </w:p>
-    <w:p>
-      <w:pPr>
-        <w:rPr>
-          <w:sz w:val="22"/>
-          <w:szCs w:val="22"/>
-        </w:rPr>
-      </w:pPr>
-      <w:r>
-        <w:rPr>
-          <w:sz w:val="22"/>
-          <w:szCs w:val="22"/>
-        </w:rPr>
-        <w:t>It said that I would have to seek out help once I was in a town. Then I appeared at the entrance to that Dungeon.”</w:t>
+        <w:t>“So, I just gave you a lot of information that might make me seem vulnerable but I want to assure you that I am not. Now that we have spoken more than 5 words together, I have an Ability that gives me the option to set a curse on you that harms you 4x as much as you hurt me”, Zev explained.</w:t>
       </w:r>
     </w:p>
     <w:p>
@@ -4327,105 +4822,6 @@
           <w:sz w:val="22"/>
           <w:szCs w:val="22"/>
         </w:rPr>
-        <w:t xml:space="preserve"> took all this in and breathed slowly to calm his blood. At least this guy seemed upfront and honest.</w:t>
-      </w:r>
-    </w:p>
-    <w:p>
-      <w:pPr>
-        <w:rPr>
-          <w:sz w:val="22"/>
-          <w:szCs w:val="22"/>
-        </w:rPr>
-      </w:pPr>
-    </w:p>
-    <w:p>
-      <w:pPr>
-        <w:rPr>
-          <w:sz w:val="22"/>
-          <w:szCs w:val="22"/>
-        </w:rPr>
-      </w:pPr>
-      <w:r>
-        <w:rPr>
-          <w:sz w:val="22"/>
-          <w:szCs w:val="22"/>
-        </w:rPr>
-        <w:t xml:space="preserve">He used Analyze and found he couldn’t see much. </w:t>
-      </w:r>
-    </w:p>
-    <w:p>
-      <w:pPr>
-        <w:rPr>
-          <w:sz w:val="22"/>
-          <w:szCs w:val="22"/>
-        </w:rPr>
-      </w:pPr>
-    </w:p>
-    <w:p>
-      <w:pPr>
-        <w:rPr>
-          <w:sz w:val="22"/>
-          <w:szCs w:val="22"/>
-        </w:rPr>
-      </w:pPr>
-      <w:r>
-        <w:rPr>
-          <w:sz w:val="22"/>
-          <w:szCs w:val="22"/>
-        </w:rPr>
-        <w:t>Zev looked at his feet, obviously pensive. He looked up and made eye contact with the Blood-soaked Chaos Lord and smiled.</w:t>
-      </w:r>
-    </w:p>
-    <w:p>
-      <w:pPr>
-        <w:rPr>
-          <w:sz w:val="22"/>
-          <w:szCs w:val="22"/>
-        </w:rPr>
-      </w:pPr>
-    </w:p>
-    <w:p>
-      <w:pPr>
-        <w:rPr>
-          <w:sz w:val="22"/>
-          <w:szCs w:val="22"/>
-        </w:rPr>
-      </w:pPr>
-      <w:r>
-        <w:rPr>
-          <w:sz w:val="22"/>
-          <w:szCs w:val="22"/>
-        </w:rPr>
-        <w:t>“So, I just gave you a lot of information that might make me seem vulnerable but I want to assure you that I am not. Now that we have spoken more than 5 words together, I have an Ability that gives me the option to set a curse on you that harms you 4x as much as you hurt me”, Zev explained.</w:t>
-      </w:r>
-    </w:p>
-    <w:p>
-      <w:pPr>
-        <w:rPr>
-          <w:sz w:val="22"/>
-          <w:szCs w:val="22"/>
-        </w:rPr>
-      </w:pPr>
-    </w:p>
-    <w:p>
-      <w:pPr>
-        <w:rPr>
-          <w:sz w:val="22"/>
-          <w:szCs w:val="22"/>
-        </w:rPr>
-      </w:pPr>
-      <w:r>
-        <w:rPr>
-          <w:sz w:val="22"/>
-          <w:szCs w:val="22"/>
-        </w:rPr>
-        <w:t>Zoctor</w:t>
-      </w:r>
-      <w:r>
-        <w:rPr>
-          <w:sz w:val="22"/>
-          <w:szCs w:val="22"/>
-        </w:rPr>
         <w:t xml:space="preserve"> quickly checked his logs. Sure enough, there was a curse. It was simple and clear.</w:t>
       </w:r>
     </w:p>
@@ -4663,6 +5059,7 @@
           <w:sz w:val="22"/>
           <w:szCs w:val="22"/>
         </w:rPr>
+        <w:lastRenderedPageBreak/>
         <w:t xml:space="preserve">But you probably know, that place is wicked and soon I was lost and running for my life from monsters unheard of. </w:t>
       </w:r>
     </w:p>

</xml_diff>